<commit_message>
adding observability pdf and ppt
</commit_message>
<xml_diff>
--- a/软件可测试性.docx
+++ b/软件可测试性.docx
@@ -3091,7 +3091,7 @@
         <w:t>该定义考虑了（</w:t>
       </w:r>
       <w:r>
-        <w:t>1）系统的特性和运行时测试所需的额外基础设施，以及（2）从所有可能的测试中识别哪些测试用例。运行时可测性基于两个主要支柱：测试灵敏度，并测试隔离。我们将介绍对它们都有影响的主要因素。图2描绘了它们的鱼骨图。</w:t>
+        <w:t>1）系统的特性和运行时测试所需的额外基础设施，以及（2）从所有可能的测试中识别哪些测试用例。</w:t>
       </w:r>
     </w:p>
     <w:p>
@@ -4715,7 +4715,7 @@
         <w:t>每个设计属性的相对重要性是加权的。作者使用多元线性回归分析来获得系数。使用从各种中型工业项目的类图中收集的数据，验证了模型在预测设计可测性方面的有效性。事实上，作者表明，使用</w:t>
       </w:r>
       <w:r>
-        <w:t>MTMOOD模型估计的总体可测性与独立评估者确定的评估具有统计学上显着的相关性。用于评估设计级别的可测试性的所用计算公式为（MTMOOD）：可测性= -0.08 *封装+1.12 *继承+ 0.97 *耦合</w:t>
+        <w:t>MTMOOD模型估计的总体可测性与独立评估者确定的评估具有统计学上显着的相关性。</w:t>
       </w:r>
     </w:p>
     <w:p>
@@ -4735,11 +4735,11 @@
         <w:t>为了测量所考虑的设计性能，</w:t>
       </w:r>
       <w:r>
-        <w:t>Khan等人。 [20]使用了以下三个类图级别度量：度</w:t>
+        <w:t>Khan等人。 [20]使用了以下三个类图级别度量：度量ENM（作为封装度量），它计算类中定义的所有方法的数量，度量REM（作为重用</w:t>
       </w:r>
       <w:r>
         <w:lastRenderedPageBreak/>
-        <w:t>量ENM（作为封装度量），它计算类中定义的所有方法的数量，度量REM（作为重用继承度量），它计算类设计中继承树的深度和度量CPM（作为耦合度量），它计算与类相关的类的数量。这些指标是根据类</w:t>
+        <w:t>继承度量），它计算类设计中继承树的深度和度量CPM（作为耦合度量），它计算与类相关的类的数量。这些指标是根据类</w:t>
       </w:r>
       <w:proofErr w:type="gramStart"/>
       <w:r>
@@ -4894,8 +4894,14 @@
         <w:rPr>
           <w:rFonts w:hint="eastAsia"/>
         </w:rPr>
+        <w:t>在本节中，我们介绍了影响面向对象软件可测试性的一些因素。可测性是指代码在</w:t>
+      </w:r>
+      <w:r>
+        <w:rPr>
+          <w:rFonts w:hint="eastAsia"/>
+        </w:rPr>
         <w:lastRenderedPageBreak/>
-        <w:t>在本节中，我们介绍了影响面向对象软件可测试性的一些因素。可测性是指代码在随机测试中显示其错误的简单性。可测试性的重要性在以前的每一项工作中得到认可，以及如何在早期工作中得到关注软件开发生命周期的各个阶段。软件是由开发人员的巨大努力开发的，那么他们怎么能不影响可测性。我们提出了可能影响可测试性的严格相关的软件开发人员因素</w:t>
+        <w:t>随机测试中显示其错误的简单性。可测试性的重要性在以前的每一项工作中得到认可，以及如何在早期工作中得到关注软件开发生命周期的各个阶段。软件是由开发人员的巨大努力开发的，那么他们怎么能不影响可测性。我们提出了可能影响可测试性的严格相关的软件开发人员因素</w:t>
       </w:r>
       <w:r>
         <w:rPr>
@@ -5135,14 +5141,14 @@
         <w:rPr>
           <w:rFonts w:hint="eastAsia"/>
         </w:rPr>
-        <w:t>）与类可测试性之间可能关系的实证研究结果。我们使用动态指标测量这两个属性，并认为使用动态指标收集的数据</w:t>
+        <w:t>）与类可测试性之间可能关系的实证研究结果。我们使用动态指标测量这两个属性，并认为使用动态指标收集的数据比使用静态指标收集的数据更广泛，更精确。基于统计分析，我们发现动态耦合和关键</w:t>
       </w:r>
       <w:r>
         <w:rPr>
           <w:rFonts w:hint="eastAsia"/>
         </w:rPr>
         <w:lastRenderedPageBreak/>
-        <w:t>比使用静态指标收集的数据更广泛，更精确。基于统计分析，我们发现动态耦合和关键类与类可测性显着相关。因此，我们建议这些属性可以用作类可测试性的有用指标。</w:t>
+        <w:t>类与类可测性显着相关。因此，我们建议这些属性可以用作类可测试性的有用指标。</w:t>
       </w:r>
     </w:p>
     <w:p>
@@ -5349,36 +5355,30 @@
         <w:rPr>
           <w:rFonts w:hint="eastAsia"/>
         </w:rPr>
-        <w:t>，这应该捕获更完整的图像，因此可测试性更接近。在新的软件工程研究文献中，这种测量动态耦合的概念非常普遍。在我们最近对动态度量的</w:t>
-      </w:r>
+        <w:t>，这应该捕获更完整的图像，因此可测试性更接近。在新的软件工程研究文献中，这种测量动态耦合的概念非常普遍。在我们最近对动态度量的系统映射研究中，动态耦合被发现是最广泛研究的系统特征，用作动态分析的基础</w:t>
+      </w:r>
+      <w:r>
+        <w:t>[</w:t>
+      </w:r>
+      <w:r>
+        <w:rPr>
+          <w:rFonts w:hint="eastAsia"/>
+        </w:rPr>
+        <w:t>-</w:t>
+      </w:r>
+      <w:r>
+        <w:t>]。</w:t>
+      </w:r>
+    </w:p>
+    <w:p>
+      <w:pPr>
+        <w:ind w:left="420"/>
+      </w:pPr>
       <w:r>
         <w:rPr>
           <w:rFonts w:hint="eastAsia"/>
         </w:rPr>
         <w:lastRenderedPageBreak/>
-        <w:t>系统映射研究中，动态耦合被发现是最广泛研究的系统特征，用作动态分析的基础</w:t>
-      </w:r>
-      <w:r>
-        <w:t>[</w:t>
-      </w:r>
-      <w:r>
-        <w:rPr>
-          <w:rFonts w:hint="eastAsia"/>
-        </w:rPr>
-        <w:t>-</w:t>
-      </w:r>
-      <w:r>
-        <w:t>]。</w:t>
-      </w:r>
-    </w:p>
-    <w:p>
-      <w:pPr>
-        <w:ind w:left="420"/>
-      </w:pPr>
-      <w:r>
-        <w:rPr>
-          <w:rFonts w:hint="eastAsia"/>
-        </w:rPr>
         <w:tab/>
       </w:r>
       <w:r>
@@ -5575,25 +5575,19 @@
         <w:rPr>
           <w:rFonts w:hint="eastAsia"/>
         </w:rPr>
-        <w:t>我们研究了两个因素，原则上与系统可测试性有关：动态耦合和关键类。为此，我</w:t>
-      </w:r>
-      <w:r>
-        <w:rPr>
-          <w:rFonts w:hint="eastAsia"/>
+        <w:t>我们研究了两个因素，原则上与系统可测试性有关：动态耦合和关键类。为此，我们有两个研究项目要回答：</w:t>
+      </w:r>
+    </w:p>
+    <w:p>
+      <w:pPr>
+        <w:ind w:left="420"/>
+      </w:pPr>
+      <w:r>
+        <w:rPr>
+          <w:rFonts w:hint="eastAsia"/>
+          <w:b/>
         </w:rPr>
         <w:lastRenderedPageBreak/>
-        <w:t>们有两个研究项目要回答：</w:t>
-      </w:r>
-    </w:p>
-    <w:p>
-      <w:pPr>
-        <w:ind w:left="420"/>
-      </w:pPr>
-      <w:r>
-        <w:rPr>
-          <w:rFonts w:hint="eastAsia"/>
-          <w:b/>
-        </w:rPr>
         <w:t>RQ1</w:t>
       </w:r>
       <w:r>
@@ -5964,41 +5958,41 @@
       </w:r>
       <w:proofErr w:type="gramEnd"/>
       <w:r>
-        <w:t>小节中所定义）。我们定义执行频</w:t>
+        <w:t>小节中所定义）。我们定义执行频率（EF</w:t>
+      </w:r>
+      <w:r>
+        <w:rPr>
+          <w:rFonts w:hint="eastAsia"/>
+        </w:rPr>
+        <w:t>，</w:t>
+      </w:r>
+      <w:r>
+        <w:t>Execution Frequency</w:t>
+      </w:r>
+      <w:r>
+        <w:t>）动态度量以标识那些</w:t>
+      </w:r>
+      <w:r>
+        <w:rPr>
+          <w:rFonts w:hint="eastAsia"/>
+        </w:rPr>
+        <w:t>关键</w:t>
+      </w:r>
+      <w:r>
+        <w:t>类。 C类的EF计算</w:t>
+      </w:r>
+      <w:r>
+        <w:rPr>
+          <w:rFonts w:hint="eastAsia"/>
+        </w:rPr>
+        <w:t>是</w:t>
+      </w:r>
+      <w:r>
+        <w:t>C</w:t>
       </w:r>
       <w:r>
         <w:lastRenderedPageBreak/>
-        <w:t>率（EF</w:t>
-      </w:r>
-      <w:r>
-        <w:rPr>
-          <w:rFonts w:hint="eastAsia"/>
-        </w:rPr>
-        <w:t>，</w:t>
-      </w:r>
-      <w:r>
-        <w:t>Execution Frequency</w:t>
-      </w:r>
-      <w:r>
-        <w:t>）动态度量以标识那些</w:t>
-      </w:r>
-      <w:r>
-        <w:rPr>
-          <w:rFonts w:hint="eastAsia"/>
-        </w:rPr>
-        <w:t>关键</w:t>
-      </w:r>
-      <w:r>
-        <w:t>类。 C类的EF计算</w:t>
-      </w:r>
-      <w:r>
-        <w:rPr>
-          <w:rFonts w:hint="eastAsia"/>
-        </w:rPr>
-        <w:t>是</w:t>
-      </w:r>
-      <w:r>
-        <w:t xml:space="preserve">C类中方法的执行次数。考虑C类，方法为m1，m2，...... </w:t>
+        <w:t xml:space="preserve">类中方法的执行次数。考虑C类，方法为m1，m2，...... </w:t>
       </w:r>
       <w:proofErr w:type="spellStart"/>
       <w:r>
@@ -6216,7 +6210,6 @@
           <w:rFonts w:hint="eastAsia"/>
           <w:b/>
         </w:rPr>
-        <w:lastRenderedPageBreak/>
         <w:tab/>
       </w:r>
       <w:proofErr w:type="gramStart"/>
@@ -6247,6 +6240,7 @@
           <w:rFonts w:hint="eastAsia"/>
           <w:b/>
         </w:rPr>
+        <w:lastRenderedPageBreak/>
         <w:t>RQ1</w:t>
       </w:r>
       <w:r>
@@ -6559,8 +6553,14 @@
         <w:rPr>
           <w:rFonts w:hint="eastAsia"/>
         </w:rPr>
+        <w:t>由此产生的证据表明，动态耦合和内部类可测性之间存在显着关联。我们发现动态</w:t>
+      </w:r>
+      <w:r>
+        <w:rPr>
+          <w:rFonts w:hint="eastAsia"/>
+        </w:rPr>
         <w:lastRenderedPageBreak/>
-        <w:t>由此产生的证据表明，动态耦合和内部类可测性之间存在显着关联。我们发现动态耦合度量，特别是出口耦合度量与</w:t>
+        <w:t>耦合度量，特别是出口耦合度量与</w:t>
       </w:r>
       <w:r>
         <w:t>TLOC有显着的直接关联。动态导入耦合和NTC之间的关联性较小。同样，在所检查的四个系统中至少有三个系统中，Key Classes也显示与我们的测试套件指标显着相关。</w:t>
@@ -6719,21 +6719,27 @@
         <w:rPr>
           <w:b/>
         </w:rPr>
+        <w:t>[P101]提出了一种基于度量的可测试性模型，用于面向对象的</w:t>
+      </w:r>
+      <w:r>
+        <w:rPr>
+          <w:b/>
+          <w:u w:val="single"/>
+        </w:rPr>
+        <w:t>设计</w:t>
+      </w:r>
+      <w:r>
+        <w:rPr>
+          <w:b/>
+        </w:rPr>
+        <w:t>，名为MTMOOD。</w:t>
+      </w:r>
+      <w:r>
+        <w:rPr>
+          <w:b/>
+        </w:rPr>
         <w:lastRenderedPageBreak/>
-        <w:t>[P101]提出了一种基于度量的可测试性模型，用于面向对象的</w:t>
-      </w:r>
-      <w:r>
-        <w:rPr>
-          <w:b/>
-          <w:u w:val="single"/>
-        </w:rPr>
-        <w:t>设计</w:t>
-      </w:r>
-      <w:r>
-        <w:rPr>
-          <w:b/>
-        </w:rPr>
-        <w:t>，名为MTMOOD。基于经验数据和回归分析，该研究报告了以下定量公式：可测性= -0.08 *</w:t>
+        <w:t>基于经验数据和回归分析，该研究报告了以下定量公式：可测性= -0.08 *</w:t>
       </w:r>
       <w:r>
         <w:rPr>
@@ -12628,7 +12634,7 @@
 </file>
 
 <file path=customXml/itemProps1.xml><?xml version="1.0" encoding="utf-8"?>
-<ds:datastoreItem xmlns:ds="http://schemas.openxmlformats.org/officeDocument/2006/customXml" ds:itemID="{7B82FFFD-2B45-4550-A527-6F5785FC1CA9}">
+<ds:datastoreItem xmlns:ds="http://schemas.openxmlformats.org/officeDocument/2006/customXml" ds:itemID="{053BD2A9-E7EF-4379-A04F-A1A10D1292F0}">
   <ds:schemaRefs>
     <ds:schemaRef ds:uri="http://schemas.openxmlformats.org/officeDocument/2006/bibliography"/>
   </ds:schemaRefs>

</xml_diff>